<commit_message>
Assignment 4 Style Corrections
</commit_message>
<xml_diff>
--- a/Image links.docx
+++ b/Image links.docx
@@ -13,14 +13,40 @@
       <w:r>
         <w:t>Reading:</w:t>
       </w:r>
-    </w:p>
-    <w:p>
-      <w:pPr>
-        <w:pStyle w:val="ListParagraph"/>
-      </w:pPr>
-      <w:r>
-        <w:t>https://storage.gra.cloud.ovh.net/v1/AUTH_011f6e315d3744d498d93f6fa0d9b5ee/qotoorg/media_attachments/files/005/880/810/original/6c7a7e52a0d02dab.jpeg</w:t>
-      </w:r>
+      <w:r>
+        <w:t xml:space="preserve"> a) Lee Child “The Blue Moon” book:</w:t>
+      </w:r>
+    </w:p>
+    <w:p>
+      <w:pPr>
+        <w:ind w:left="360"/>
+      </w:pPr>
+      <w:hyperlink r:id="rId5" w:history="1">
+        <w:r>
+          <w:rPr>
+            <w:rStyle w:val="Hyperlink"/>
+          </w:rPr>
+          <w:t>https://storage.gra.cloud.ovh.net/v1/AUTH_011f6e315d3744d498d93f6fa0d9b5ee/qotoorg/media_attachments/files/005/880/810/original/6c7a7e52a0d02dab.jpeg</w:t>
+        </w:r>
+      </w:hyperlink>
+    </w:p>
+    <w:p>
+      <w:r>
+        <w:t xml:space="preserve">        b)  </w:t>
+      </w:r>
+      <w:r>
+        <w:t>A man reading the Bible:</w:t>
+      </w:r>
+    </w:p>
+    <w:p>
+      <w:r>
+        <w:t xml:space="preserve">              </w:t>
+      </w:r>
+      <w:r>
+        <w:t>https://insider.pureflix.com/hubfs/blogs/header-images/man-reading-bible-blog-header.jpg</w:t>
+      </w:r>
+      <w:bookmarkStart w:id="0" w:name="_GoBack"/>
+      <w:bookmarkEnd w:id="0"/>
     </w:p>
     <w:p/>
     <w:p>
@@ -39,7 +65,7 @@
       <w:pPr>
         <w:pStyle w:val="ListParagraph"/>
       </w:pPr>
-      <w:hyperlink r:id="rId5" w:history="1">
+      <w:hyperlink r:id="rId6" w:history="1">
         <w:r>
           <w:rPr>
             <w:rStyle w:val="Hyperlink"/>
@@ -69,7 +95,7 @@
       <w:pPr>
         <w:pStyle w:val="ListParagraph"/>
       </w:pPr>
-      <w:hyperlink r:id="rId6" w:history="1">
+      <w:hyperlink r:id="rId7" w:history="1">
         <w:r>
           <w:rPr>
             <w:rStyle w:val="Hyperlink"/>
@@ -112,7 +138,7 @@
         <w:pStyle w:val="ListParagraph"/>
         <w:ind w:left="1080"/>
       </w:pPr>
-      <w:hyperlink r:id="rId7" w:history="1">
+      <w:hyperlink r:id="rId8" w:history="1">
         <w:r>
           <w:rPr>
             <w:rStyle w:val="Hyperlink"/>
@@ -137,39 +163,62 @@
       <w:r>
         <w:t>:</w:t>
       </w:r>
-    </w:p>
-    <w:p>
-      <w:pPr>
-        <w:pStyle w:val="ListParagraph"/>
-        <w:ind w:left="1080"/>
-      </w:pPr>
-      <w:hyperlink r:id="rId8" w:history="1">
+      <w:r>
+        <w:t xml:space="preserve"> </w:t>
+      </w:r>
+      <w:hyperlink r:id="rId9" w:history="1">
         <w:r>
           <w:rPr>
             <w:rStyle w:val="Hyperlink"/>
           </w:rPr>
-          <w:t>https://rukminim1.flixcart.com/image/1664/1664/board-game/p/n/m/pente-parker-brothers-original-imaek9psnrrnvcr8.jpeg?q=90</w:t>
+          <w:t>https://cf.geekdo-images.com/thumb/img/SNzU_2dIqN71yoXkKGy7DkSWxKw=/fit-in/200x150/pic4082801.jpg</w:t>
         </w:r>
       </w:hyperlink>
     </w:p>
     <w:p>
       <w:pPr>
-        <w:pStyle w:val="ListParagraph"/>
-        <w:numPr>
-          <w:ilvl w:val="0"/>
-          <w:numId w:val="2"/>
-        </w:numPr>
-      </w:pPr>
+        <w:ind w:left="720"/>
+      </w:pPr>
+      <w:r>
+        <w:t>c</w:t>
+      </w:r>
+      <w:r>
+        <w:t xml:space="preserve">)  </w:t>
+      </w:r>
+      <w:proofErr w:type="spellStart"/>
+      <w:r>
+        <w:t>Pente</w:t>
+      </w:r>
+      <w:proofErr w:type="spellEnd"/>
+      <w:r>
+        <w:t xml:space="preserve">: </w:t>
+      </w:r>
+      <w:hyperlink r:id="rId10" w:history="1">
+        <w:r>
+          <w:rPr>
+            <w:rStyle w:val="Hyperlink"/>
+          </w:rPr>
+          <w:t>https://cf.geekdo-images.com/thumb/img/GDZqcIKCiYbd1o0Mxh_dJWDGSn8=/fit-in/200x150/pic1155914.jpg</w:t>
+        </w:r>
+      </w:hyperlink>
+    </w:p>
+    <w:p>
+      <w:pPr>
+        <w:ind w:left="720"/>
+        <w:rPr>
+          <w:rStyle w:val="Hyperlink"/>
+        </w:rPr>
+      </w:pPr>
+      <w:r>
+        <w:t xml:space="preserve">d) </w:t>
+      </w:r>
       <w:r>
         <w:t>Othello:</w:t>
       </w:r>
-    </w:p>
-    <w:p>
-      <w:pPr>
-        <w:pStyle w:val="ListParagraph"/>
-        <w:ind w:left="1080"/>
-      </w:pPr>
-      <w:hyperlink r:id="rId9" w:history="1">
+      <w:r>
+        <w:t xml:space="preserve"> </w:t>
+      </w:r>
+      <w:hyperlink r:id="rId11" w:history="1">
         <w:r>
           <w:rPr>
             <w:rStyle w:val="Hyperlink"/>
@@ -179,23 +228,108 @@
       </w:hyperlink>
     </w:p>
     <w:p>
-      <w:r>
-        <w:t xml:space="preserve">         </w:t>
-      </w:r>
-      <w:r>
-        <w:t>5)counseling:</w:t>
+      <w:pPr>
+        <w:ind w:left="720"/>
+      </w:pPr>
+      <w:r>
+        <w:rPr>
+          <w:rStyle w:val="Hyperlink"/>
+        </w:rPr>
+        <w:t xml:space="preserve">e) Game room: </w:t>
+      </w:r>
+      <w:r>
+        <w:rPr>
+          <w:rStyle w:val="Hyperlink"/>
+        </w:rPr>
+        <w:t>https://i.pinimg.com/474x/69/df/94/69df945512a8381e381debbe11ba462d--room-setup-game-rooms.jpg</w:t>
+      </w:r>
+    </w:p>
+    <w:p>
+      <w:pPr>
+        <w:pStyle w:val="ListParagraph"/>
+        <w:numPr>
+          <w:ilvl w:val="0"/>
+          <w:numId w:val="1"/>
+        </w:numPr>
+      </w:pPr>
+      <w:r>
+        <w:t>C</w:t>
+      </w:r>
+      <w:r>
+        <w:t>ounseling:</w:t>
       </w:r>
       <w:r>
         <w:t xml:space="preserve">              </w:t>
       </w:r>
-      <w:r>
-        <w:t>https://img.huffingtonpost.com/asset/5b9efe392000003100fe96f5.jpeg?ops=scalefit_720_noupscale&amp;f</w:t>
-      </w:r>
-      <w:bookmarkStart w:id="0" w:name="_GoBack"/>
-      <w:bookmarkEnd w:id="0"/>
-      <w:r>
-        <w:t>ormat=webp</w:t>
-      </w:r>
+      <w:hyperlink r:id="rId12" w:history="1">
+        <w:r>
+          <w:rPr>
+            <w:rStyle w:val="Hyperlink"/>
+          </w:rPr>
+          <w:t>https://img.huffingtonpost.com/asset/5b9efe392000003100fe96f5.jpeg?ops=scalefit_720_nou</w:t>
+        </w:r>
+      </w:hyperlink>
+    </w:p>
+    <w:p>
+      <w:pPr>
+        <w:pStyle w:val="ListParagraph"/>
+      </w:pPr>
+      <w:proofErr w:type="spellStart"/>
+      <w:r>
+        <w:t>pscale&amp;format</w:t>
+      </w:r>
+      <w:proofErr w:type="spellEnd"/>
+      <w:r>
+        <w:t>=</w:t>
+      </w:r>
+      <w:proofErr w:type="spellStart"/>
+      <w:r>
+        <w:t>webp</w:t>
+      </w:r>
+      <w:proofErr w:type="spellEnd"/>
+      <w:r>
+        <w:t xml:space="preserve"> </w:t>
+      </w:r>
+    </w:p>
+    <w:p>
+      <w:pPr>
+        <w:pStyle w:val="ListParagraph"/>
+        <w:numPr>
+          <w:ilvl w:val="0"/>
+          <w:numId w:val="3"/>
+        </w:numPr>
+      </w:pPr>
+      <w:r>
+        <w:t xml:space="preserve"> </w:t>
+      </w:r>
+      <w:r>
+        <w:t>https://i.dailymail.co.uk/i/pix/2013/07/01/article-2352638-1A9AD661000005DC-889_308x185.jpg</w:t>
+      </w:r>
+    </w:p>
+    <w:p>
+      <w:pPr>
+        <w:pStyle w:val="ListParagraph"/>
+      </w:pPr>
+    </w:p>
+    <w:p>
+      <w:pPr>
+        <w:pStyle w:val="ListParagraph"/>
+      </w:pPr>
+    </w:p>
+    <w:p>
+      <w:pPr>
+        <w:pStyle w:val="ListParagraph"/>
+      </w:pPr>
+    </w:p>
+    <w:p>
+      <w:pPr>
+        <w:pStyle w:val="ListParagraph"/>
+      </w:pPr>
+    </w:p>
+    <w:p>
+      <w:pPr>
+        <w:pStyle w:val="ListParagraph"/>
+      </w:pPr>
     </w:p>
     <w:p/>
     <w:p>
@@ -305,6 +439,95 @@
     </w:lvl>
   </w:abstractNum>
   <w:abstractNum w:abstractNumId="1" w15:restartNumberingAfterBreak="0">
+    <w:nsid w:val="458A0173"/>
+    <w:multiLevelType w:val="hybridMultilevel"/>
+    <w:tmpl w:val="1B14118A"/>
+    <w:lvl w:ilvl="0" w:tplc="52365D8C">
+      <w:start w:val="1"/>
+      <w:numFmt w:val="lowerLetter"/>
+      <w:lvlText w:val="%1)"/>
+      <w:lvlJc w:val="left"/>
+      <w:pPr>
+        <w:ind w:left="760" w:hanging="360"/>
+      </w:pPr>
+      <w:rPr>
+        <w:rFonts w:hint="default"/>
+      </w:rPr>
+    </w:lvl>
+    <w:lvl w:ilvl="1" w:tplc="04090019" w:tentative="1">
+      <w:start w:val="1"/>
+      <w:numFmt w:val="lowerLetter"/>
+      <w:lvlText w:val="%2."/>
+      <w:lvlJc w:val="left"/>
+      <w:pPr>
+        <w:ind w:left="1480" w:hanging="360"/>
+      </w:pPr>
+    </w:lvl>
+    <w:lvl w:ilvl="2" w:tplc="0409001B" w:tentative="1">
+      <w:start w:val="1"/>
+      <w:numFmt w:val="lowerRoman"/>
+      <w:lvlText w:val="%3."/>
+      <w:lvlJc w:val="right"/>
+      <w:pPr>
+        <w:ind w:left="2200" w:hanging="180"/>
+      </w:pPr>
+    </w:lvl>
+    <w:lvl w:ilvl="3" w:tplc="0409000F" w:tentative="1">
+      <w:start w:val="1"/>
+      <w:numFmt w:val="decimal"/>
+      <w:lvlText w:val="%4."/>
+      <w:lvlJc w:val="left"/>
+      <w:pPr>
+        <w:ind w:left="2920" w:hanging="360"/>
+      </w:pPr>
+    </w:lvl>
+    <w:lvl w:ilvl="4" w:tplc="04090019" w:tentative="1">
+      <w:start w:val="1"/>
+      <w:numFmt w:val="lowerLetter"/>
+      <w:lvlText w:val="%5."/>
+      <w:lvlJc w:val="left"/>
+      <w:pPr>
+        <w:ind w:left="3640" w:hanging="360"/>
+      </w:pPr>
+    </w:lvl>
+    <w:lvl w:ilvl="5" w:tplc="0409001B" w:tentative="1">
+      <w:start w:val="1"/>
+      <w:numFmt w:val="lowerRoman"/>
+      <w:lvlText w:val="%6."/>
+      <w:lvlJc w:val="right"/>
+      <w:pPr>
+        <w:ind w:left="4360" w:hanging="180"/>
+      </w:pPr>
+    </w:lvl>
+    <w:lvl w:ilvl="6" w:tplc="0409000F" w:tentative="1">
+      <w:start w:val="1"/>
+      <w:numFmt w:val="decimal"/>
+      <w:lvlText w:val="%7."/>
+      <w:lvlJc w:val="left"/>
+      <w:pPr>
+        <w:ind w:left="5080" w:hanging="360"/>
+      </w:pPr>
+    </w:lvl>
+    <w:lvl w:ilvl="7" w:tplc="04090019" w:tentative="1">
+      <w:start w:val="1"/>
+      <w:numFmt w:val="lowerLetter"/>
+      <w:lvlText w:val="%8."/>
+      <w:lvlJc w:val="left"/>
+      <w:pPr>
+        <w:ind w:left="5800" w:hanging="360"/>
+      </w:pPr>
+    </w:lvl>
+    <w:lvl w:ilvl="8" w:tplc="0409001B" w:tentative="1">
+      <w:start w:val="1"/>
+      <w:numFmt w:val="lowerRoman"/>
+      <w:lvlText w:val="%9."/>
+      <w:lvlJc w:val="right"/>
+      <w:pPr>
+        <w:ind w:left="6520" w:hanging="180"/>
+      </w:pPr>
+    </w:lvl>
+  </w:abstractNum>
+  <w:abstractNum w:abstractNumId="2" w15:restartNumberingAfterBreak="0">
     <w:nsid w:val="4BA36827"/>
     <w:multiLevelType w:val="hybridMultilevel"/>
     <w:tmpl w:val="6B9EE4FA"/>
@@ -394,10 +617,13 @@
     </w:lvl>
   </w:abstractNum>
   <w:num w:numId="1">
-    <w:abstractNumId w:val="1"/>
+    <w:abstractNumId w:val="2"/>
   </w:num>
   <w:num w:numId="2">
     <w:abstractNumId w:val="0"/>
+  </w:num>
+  <w:num w:numId="3">
+    <w:abstractNumId w:val="1"/>
   </w:num>
 </w:numbering>
 </file>
@@ -525,6 +751,7 @@
     <w:lsdException w:name="HTML Sample" w:semiHidden="1" w:unhideWhenUsed="1"/>
     <w:lsdException w:name="HTML Typewriter" w:semiHidden="1" w:unhideWhenUsed="1"/>
     <w:lsdException w:name="HTML Variable" w:semiHidden="1" w:unhideWhenUsed="1"/>
+    <w:lsdException w:name="Normal Table" w:semiHidden="1" w:unhideWhenUsed="1"/>
     <w:lsdException w:name="annotation subject" w:semiHidden="1" w:unhideWhenUsed="1"/>
     <w:lsdException w:name="No List" w:semiHidden="1" w:unhideWhenUsed="1"/>
     <w:lsdException w:name="Outline List 1" w:semiHidden="1" w:unhideWhenUsed="1"/>
@@ -570,9 +797,11 @@
     <w:lsdException w:name="Table Subtle 1" w:semiHidden="1" w:unhideWhenUsed="1"/>
     <w:lsdException w:name="Table Subtle 2" w:semiHidden="1" w:unhideWhenUsed="1"/>
     <w:lsdException w:name="Table Web 1" w:semiHidden="1" w:unhideWhenUsed="1"/>
+    <w:lsdException w:name="Table Web 2" w:semiHidden="1" w:unhideWhenUsed="1"/>
     <w:lsdException w:name="Table Web 3" w:semiHidden="1" w:unhideWhenUsed="1"/>
     <w:lsdException w:name="Balloon Text" w:semiHidden="1" w:unhideWhenUsed="1"/>
     <w:lsdException w:name="Table Grid" w:uiPriority="39"/>
+    <w:lsdException w:name="Table Theme" w:semiHidden="1" w:unhideWhenUsed="1"/>
     <w:lsdException w:name="Placeholder Text" w:semiHidden="1"/>
     <w:lsdException w:name="No Spacing" w:uiPriority="1" w:qFormat="1"/>
     <w:lsdException w:name="Light Shading" w:uiPriority="60"/>
@@ -802,7 +1031,6 @@
   <w:style w:type="character" w:default="1" w:styleId="DefaultParagraphFont">
     <w:name w:val="Default Paragraph Font"/>
     <w:uiPriority w:val="1"/>
-    <w:semiHidden/>
     <w:unhideWhenUsed/>
   </w:style>
   <w:style w:type="table" w:default="1" w:styleId="TableNormal">

</xml_diff>